<commit_message>
omg just finish this aleady
</commit_message>
<xml_diff>
--- a/Report/ICTDBS504 - Task 1.docx
+++ b/Report/ICTDBS504 - Task 1.docx
@@ -8,60 +8,393 @@
           <w:lang w:val="en-AU"/>
         </w:rPr>
       </w:pPr>
+    </w:p>
+    <w:p>
+      <w:pPr>
+        <w:rPr>
+          <w:b/>
+          <w:lang w:val="en-AU"/>
+        </w:rPr>
+      </w:pPr>
+      <w:r>
+        <w:rPr>
+          <w:b/>
+          <w:lang w:val="en-AU"/>
+        </w:rPr>
+        <w:t>Task 1</w:t>
+      </w:r>
+    </w:p>
+    <w:p>
+      <w:pPr>
+        <w:rPr>
+          <w:b/>
+          <w:lang w:val="en-AU"/>
+        </w:rPr>
+      </w:pPr>
+    </w:p>
+    <w:p>
+      <w:pPr>
+        <w:spacing w:before="100" w:after="100"/>
+        <w:contextualSpacing/>
+        <w:rPr>
+          <w:rFonts w:eastAsia="Verdana" w:cs="Verdana"/>
+          <w:b/>
+          <w:color w:val="3D3D3D"/>
+        </w:rPr>
+      </w:pPr>
+      <w:r>
+        <w:rPr>
+          <w:rFonts w:eastAsia="Verdana" w:cs="Verdana"/>
+          <w:b/>
+          <w:color w:val="3D3D3D"/>
+        </w:rPr>
+        <w:t>Identify the data needs of the web application, and outline the following information:</w:t>
+      </w:r>
+    </w:p>
+    <w:p>
+      <w:pPr>
+        <w:rPr>
+          <w:b/>
+          <w:lang w:val="en-AU"/>
+        </w:rPr>
+      </w:pPr>
+    </w:p>
+    <w:p>
+      <w:pPr>
+        <w:rPr>
+          <w:lang w:val="en-AU"/>
+        </w:rPr>
+      </w:pPr>
+      <w:r>
+        <w:rPr>
+          <w:lang w:val="en-AU"/>
+        </w:rPr>
+        <w:t xml:space="preserve">The data needs of the application are to have information such as first name, last name and other information submitted to the database via </w:t>
+      </w:r>
+      <w:r>
+        <w:rPr>
+          <w:lang w:val="en-AU"/>
+        </w:rPr>
+        <w:t>a mix of</w:t>
+      </w:r>
+      <w:r>
+        <w:rPr>
+          <w:lang w:val="en-AU"/>
+        </w:rPr>
+        <w:t xml:space="preserve"> GUI</w:t>
+      </w:r>
+      <w:r>
+        <w:rPr>
+          <w:lang w:val="en-AU"/>
+        </w:rPr>
+        <w:t xml:space="preserve"> and PHP code</w:t>
+      </w:r>
+      <w:r>
+        <w:rPr>
+          <w:lang w:val="en-AU"/>
+        </w:rPr>
+        <w:t>.</w:t>
+      </w:r>
+    </w:p>
+    <w:p>
+      <w:pPr>
+        <w:rPr>
+          <w:lang w:val="en-AU"/>
+        </w:rPr>
+      </w:pPr>
+    </w:p>
+    <w:p>
+      <w:pPr>
+        <w:rPr>
+          <w:lang w:val="en-AU"/>
+        </w:rPr>
+      </w:pPr>
+      <w:r>
+        <w:rPr>
+          <w:lang w:val="en-AU"/>
+        </w:rPr>
+        <w:t>The data that needs to be submitted is:</w:t>
+      </w:r>
+      <w:r>
+        <w:rPr>
+          <w:lang w:val="en-AU"/>
+        </w:rPr>
+        <w:br/>
+      </w:r>
+    </w:p>
+    <w:p>
+      <w:pPr>
+        <w:rPr>
+          <w:lang w:val="en-AU"/>
+        </w:rPr>
+      </w:pPr>
+      <w:r>
+        <w:rPr>
+          <w:lang w:val="en-AU"/>
+        </w:rPr>
+        <w:t>Fist name</w:t>
+      </w:r>
+    </w:p>
+    <w:p>
+      <w:pPr>
+        <w:rPr>
+          <w:lang w:val="en-AU"/>
+        </w:rPr>
+      </w:pPr>
+      <w:r>
+        <w:rPr>
+          <w:lang w:val="en-AU"/>
+        </w:rPr>
+        <w:t>Last name</w:t>
+      </w:r>
+    </w:p>
+    <w:p>
+      <w:pPr>
+        <w:rPr>
+          <w:lang w:val="en-AU"/>
+        </w:rPr>
+      </w:pPr>
+      <w:r>
+        <w:rPr>
+          <w:lang w:val="en-AU"/>
+        </w:rPr>
+        <w:t>Phone Number</w:t>
+      </w:r>
+    </w:p>
+    <w:p>
+      <w:pPr>
+        <w:rPr>
+          <w:lang w:val="en-AU"/>
+        </w:rPr>
+      </w:pPr>
+      <w:r>
+        <w:rPr>
+          <w:lang w:val="en-AU"/>
+        </w:rPr>
+        <w:t>Email</w:t>
+      </w:r>
+      <w:r>
+        <w:rPr>
+          <w:lang w:val="en-AU"/>
+        </w:rPr>
+        <w:t xml:space="preserve"> Address</w:t>
+      </w:r>
+    </w:p>
+    <w:p>
+      <w:pPr>
+        <w:rPr>
+          <w:lang w:val="en-AU"/>
+        </w:rPr>
+      </w:pPr>
+      <w:r>
+        <w:rPr>
+          <w:lang w:val="en-AU"/>
+        </w:rPr>
+        <w:t>Facebook Profile</w:t>
+      </w:r>
+    </w:p>
+    <w:p>
+      <w:pPr>
+        <w:rPr>
+          <w:lang w:val="en-AU"/>
+        </w:rPr>
+      </w:pPr>
+    </w:p>
+    <w:p>
+      <w:pPr>
+        <w:rPr>
+          <w:lang w:val="en-AU"/>
+        </w:rPr>
+      </w:pPr>
+      <w:r>
+        <w:rPr>
+          <w:lang w:val="en-AU"/>
+        </w:rPr>
+        <w:t>And the details above also need to be retrieved by the application to display it on the page.</w:t>
+      </w:r>
+    </w:p>
+    <w:p>
+      <w:pPr>
+        <w:rPr>
+          <w:lang w:val="en-AU"/>
+        </w:rPr>
+      </w:pPr>
+    </w:p>
+    <w:p>
+      <w:pPr>
+        <w:rPr>
+          <w:lang w:val="en-AU"/>
+        </w:rPr>
+      </w:pPr>
       <w:bookmarkStart w:id="0" w:name="_GoBack"/>
-    </w:p>
-    <w:p>
-      <w:pPr>
-        <w:rPr>
-          <w:b/>
-          <w:lang w:val="en-AU"/>
-        </w:rPr>
-      </w:pPr>
-      <w:r>
-        <w:rPr>
-          <w:b/>
-          <w:lang w:val="en-AU"/>
-        </w:rPr>
-        <w:t>Task 1</w:t>
-      </w:r>
-    </w:p>
-    <w:p>
-      <w:pPr>
-        <w:rPr>
-          <w:b/>
-          <w:lang w:val="en-AU"/>
-        </w:rPr>
-      </w:pPr>
-    </w:p>
-    <w:p>
-      <w:pPr>
-        <w:rPr>
-          <w:lang w:val="en-AU"/>
-        </w:rPr>
-      </w:pPr>
-      <w:r>
-        <w:rPr>
-          <w:lang w:val="en-AU"/>
-        </w:rPr>
-        <w:t xml:space="preserve">The data needs of the application are to have information such as first name, last name and other information submitted to the database via </w:t>
-      </w:r>
-      <w:r>
-        <w:rPr>
-          <w:lang w:val="en-AU"/>
-        </w:rPr>
-        <w:t>a mix of</w:t>
-      </w:r>
-      <w:r>
-        <w:rPr>
-          <w:lang w:val="en-AU"/>
-        </w:rPr>
-        <w:t xml:space="preserve"> GUI</w:t>
-      </w:r>
-      <w:r>
-        <w:rPr>
-          <w:lang w:val="en-AU"/>
-        </w:rPr>
-        <w:t xml:space="preserve"> and PHP code</w:t>
+      <w:bookmarkEnd w:id="0"/>
+    </w:p>
+    <w:p>
+      <w:pPr>
+        <w:spacing w:before="100" w:after="100"/>
+        <w:contextualSpacing/>
+        <w:rPr>
+          <w:rFonts w:eastAsia="Verdana" w:cs="Verdana"/>
+          <w:b/>
+          <w:color w:val="3D3D3D"/>
+        </w:rPr>
+      </w:pPr>
+      <w:r>
+        <w:rPr>
+          <w:rFonts w:eastAsia="Verdana" w:cs="Verdana"/>
+          <w:b/>
+          <w:color w:val="3D3D3D"/>
+        </w:rPr>
+        <w:t>Explain how the following programming concepts will be utilized in this web application:</w:t>
+      </w:r>
+    </w:p>
+    <w:p>
+      <w:pPr>
+        <w:rPr>
+          <w:lang w:val="en-AU"/>
+        </w:rPr>
+      </w:pPr>
+    </w:p>
+    <w:p>
+      <w:pPr>
+        <w:rPr>
+          <w:lang w:val="en-AU"/>
+        </w:rPr>
+      </w:pPr>
+      <w:r>
+        <w:rPr>
+          <w:b/>
+          <w:lang w:val="en-AU"/>
+        </w:rPr>
+        <w:t>Authentication and security</w:t>
+      </w:r>
+    </w:p>
+    <w:p>
+      <w:pPr>
+        <w:rPr>
+          <w:lang w:val="en-AU"/>
+        </w:rPr>
+      </w:pPr>
+      <w:r>
+        <w:rPr>
+          <w:lang w:val="en-AU"/>
+        </w:rPr>
+        <w:t xml:space="preserve">This web application using a secure login form that utilises php code and a database. The Authentication </w:t>
+      </w:r>
+      <w:r>
+        <w:rPr>
+          <w:lang w:val="en-AU"/>
+        </w:rPr>
+        <w:t>method used is when a user logs in the php code will check the database for the username and password entered. If the username and password are incorrect they will simply get an error message. If the username and password are correct a session is created so the user can now view pages they are use the session management.</w:t>
+      </w:r>
+    </w:p>
+    <w:p>
+      <w:pPr>
+        <w:rPr>
+          <w:lang w:val="en-AU"/>
+        </w:rPr>
+      </w:pPr>
+    </w:p>
+    <w:p>
+      <w:pPr>
+        <w:rPr>
+          <w:b/>
+          <w:lang w:val="en-AU"/>
+        </w:rPr>
+      </w:pPr>
+      <w:r>
+        <w:rPr>
+          <w:b/>
+          <w:lang w:val="en-AU"/>
+        </w:rPr>
+        <w:t>HTTP</w:t>
+      </w:r>
+    </w:p>
+    <w:p>
+      <w:pPr>
+        <w:rPr>
+          <w:lang w:val="en-AU"/>
+        </w:rPr>
+      </w:pPr>
+      <w:r>
+        <w:rPr>
+          <w:lang w:val="en-AU"/>
+        </w:rPr>
+        <w:t xml:space="preserve">HyperText Transfer Protocol, HTTP is the underlying protocol used by the World Wide Web. HTTP defines how messages are formatted and transmitted, and what actions Web servers and browsers should take in response to various commands. </w:t>
+      </w:r>
+      <w:r>
+        <w:rPr>
+          <w:lang w:val="en-AU"/>
+        </w:rPr>
+        <w:t xml:space="preserve">When the users </w:t>
+      </w:r>
+      <w:proofErr w:type="gramStart"/>
+      <w:r>
+        <w:rPr>
+          <w:lang w:val="en-AU"/>
+        </w:rPr>
+        <w:t>logs</w:t>
+      </w:r>
+      <w:proofErr w:type="gramEnd"/>
+      <w:r>
+        <w:rPr>
+          <w:lang w:val="en-AU"/>
+        </w:rPr>
+        <w:t xml:space="preserve"> in</w:t>
+      </w:r>
+      <w:r>
+        <w:rPr>
+          <w:lang w:val="en-AU"/>
+        </w:rPr>
+        <w:t>,</w:t>
+      </w:r>
+      <w:r>
+        <w:rPr>
+          <w:lang w:val="en-AU"/>
+        </w:rPr>
+        <w:t xml:space="preserve"> the web application </w:t>
+      </w:r>
+      <w:r>
+        <w:rPr>
+          <w:lang w:val="en-AU"/>
+        </w:rPr>
+        <w:t xml:space="preserve">sends a HTTP command to </w:t>
+      </w:r>
+      <w:r>
+        <w:rPr>
+          <w:lang w:val="en-AU"/>
+        </w:rPr>
+        <w:t>database</w:t>
+      </w:r>
+      <w:r>
+        <w:rPr>
+          <w:lang w:val="en-AU"/>
+        </w:rPr>
+        <w:t xml:space="preserve"> to check if the username and password are correct</w:t>
+      </w:r>
+      <w:r>
+        <w:rPr>
+          <w:lang w:val="en-AU"/>
+        </w:rPr>
+        <w:t xml:space="preserve">. If the login information is correct the web application then </w:t>
+      </w:r>
+      <w:r>
+        <w:rPr>
+          <w:lang w:val="en-AU"/>
+        </w:rPr>
+        <w:t xml:space="preserve">sends a HTTP command to </w:t>
+      </w:r>
+      <w:r>
+        <w:rPr>
+          <w:lang w:val="en-AU"/>
+        </w:rPr>
+        <w:t>redirects the user to the portal page</w:t>
+      </w:r>
+      <w:r>
+        <w:rPr>
+          <w:lang w:val="en-AU"/>
+        </w:rPr>
+        <w:t xml:space="preserve"> where they can access the contacts page or log out</w:t>
       </w:r>
       <w:r>
         <w:rPr>
@@ -73,255 +406,6 @@
     <w:p>
       <w:pPr>
         <w:rPr>
-          <w:lang w:val="en-AU"/>
-        </w:rPr>
-      </w:pPr>
-    </w:p>
-    <w:p>
-      <w:pPr>
-        <w:rPr>
-          <w:lang w:val="en-AU"/>
-        </w:rPr>
-      </w:pPr>
-      <w:r>
-        <w:rPr>
-          <w:lang w:val="en-AU"/>
-        </w:rPr>
-        <w:t>The data that needs to be submitted is:</w:t>
-      </w:r>
-      <w:r>
-        <w:rPr>
-          <w:lang w:val="en-AU"/>
-        </w:rPr>
-        <w:br/>
-      </w:r>
-    </w:p>
-    <w:p>
-      <w:pPr>
-        <w:rPr>
-          <w:lang w:val="en-AU"/>
-        </w:rPr>
-      </w:pPr>
-      <w:r>
-        <w:rPr>
-          <w:lang w:val="en-AU"/>
-        </w:rPr>
-        <w:t>Fist name</w:t>
-      </w:r>
-    </w:p>
-    <w:p>
-      <w:pPr>
-        <w:rPr>
-          <w:lang w:val="en-AU"/>
-        </w:rPr>
-      </w:pPr>
-      <w:r>
-        <w:rPr>
-          <w:lang w:val="en-AU"/>
-        </w:rPr>
-        <w:t>Last name</w:t>
-      </w:r>
-    </w:p>
-    <w:p>
-      <w:pPr>
-        <w:rPr>
-          <w:lang w:val="en-AU"/>
-        </w:rPr>
-      </w:pPr>
-      <w:r>
-        <w:rPr>
-          <w:lang w:val="en-AU"/>
-        </w:rPr>
-        <w:t>Phone Number</w:t>
-      </w:r>
-    </w:p>
-    <w:p>
-      <w:pPr>
-        <w:rPr>
-          <w:lang w:val="en-AU"/>
-        </w:rPr>
-      </w:pPr>
-      <w:r>
-        <w:rPr>
-          <w:lang w:val="en-AU"/>
-        </w:rPr>
-        <w:t>Email</w:t>
-      </w:r>
-      <w:r>
-        <w:rPr>
-          <w:lang w:val="en-AU"/>
-        </w:rPr>
-        <w:t xml:space="preserve"> Address</w:t>
-      </w:r>
-    </w:p>
-    <w:p>
-      <w:pPr>
-        <w:rPr>
-          <w:lang w:val="en-AU"/>
-        </w:rPr>
-      </w:pPr>
-      <w:r>
-        <w:rPr>
-          <w:lang w:val="en-AU"/>
-        </w:rPr>
-        <w:t>Facebook Profile</w:t>
-      </w:r>
-    </w:p>
-    <w:p>
-      <w:pPr>
-        <w:rPr>
-          <w:lang w:val="en-AU"/>
-        </w:rPr>
-      </w:pPr>
-    </w:p>
-    <w:p>
-      <w:pPr>
-        <w:rPr>
-          <w:lang w:val="en-AU"/>
-        </w:rPr>
-      </w:pPr>
-      <w:r>
-        <w:rPr>
-          <w:lang w:val="en-AU"/>
-        </w:rPr>
-        <w:t>And the details above also need to be retrieved by the application to display it on the page.</w:t>
-      </w:r>
-    </w:p>
-    <w:p>
-      <w:pPr>
-        <w:rPr>
-          <w:lang w:val="en-AU"/>
-        </w:rPr>
-      </w:pPr>
-    </w:p>
-    <w:p>
-      <w:pPr>
-        <w:rPr>
-          <w:lang w:val="en-AU"/>
-        </w:rPr>
-      </w:pPr>
-    </w:p>
-    <w:p>
-      <w:pPr>
-        <w:rPr>
-          <w:lang w:val="en-AU"/>
-        </w:rPr>
-      </w:pPr>
-    </w:p>
-    <w:p>
-      <w:pPr>
-        <w:rPr>
-          <w:lang w:val="en-AU"/>
-        </w:rPr>
-      </w:pPr>
-      <w:r>
-        <w:rPr>
-          <w:lang w:val="en-AU"/>
-        </w:rPr>
-        <w:t>The following programming concepts will be utilised in this web application.</w:t>
-      </w:r>
-    </w:p>
-    <w:p>
-      <w:pPr>
-        <w:rPr>
-          <w:lang w:val="en-AU"/>
-        </w:rPr>
-      </w:pPr>
-    </w:p>
-    <w:p>
-      <w:pPr>
-        <w:rPr>
-          <w:lang w:val="en-AU"/>
-        </w:rPr>
-      </w:pPr>
-      <w:r>
-        <w:rPr>
-          <w:b/>
-          <w:lang w:val="en-AU"/>
-        </w:rPr>
-        <w:t>Authentication and security</w:t>
-      </w:r>
-    </w:p>
-    <w:p>
-      <w:pPr>
-        <w:rPr>
-          <w:lang w:val="en-AU"/>
-        </w:rPr>
-      </w:pPr>
-      <w:r>
-        <w:rPr>
-          <w:lang w:val="en-AU"/>
-        </w:rPr>
-        <w:t xml:space="preserve">This web application using a secure login form that utilises </w:t>
-      </w:r>
-      <w:proofErr w:type="spellStart"/>
-      <w:r>
-        <w:rPr>
-          <w:lang w:val="en-AU"/>
-        </w:rPr>
-        <w:t>php</w:t>
-      </w:r>
-      <w:proofErr w:type="spellEnd"/>
-      <w:r>
-        <w:rPr>
-          <w:lang w:val="en-AU"/>
-        </w:rPr>
-        <w:t xml:space="preserve"> code and a database. The Authentication </w:t>
-      </w:r>
-      <w:r>
-        <w:rPr>
-          <w:lang w:val="en-AU"/>
-        </w:rPr>
-        <w:t xml:space="preserve">method used is when a user logs in the </w:t>
-      </w:r>
-      <w:proofErr w:type="spellStart"/>
-      <w:r>
-        <w:rPr>
-          <w:lang w:val="en-AU"/>
-        </w:rPr>
-        <w:t>php</w:t>
-      </w:r>
-      <w:proofErr w:type="spellEnd"/>
-      <w:r>
-        <w:rPr>
-          <w:lang w:val="en-AU"/>
-        </w:rPr>
-        <w:t xml:space="preserve"> code will check the database for the username and password entered. If the username and password are incorrect they will simply get an error message. If the username and password are correct a session is created so the user can now view pages they are use the session management.</w:t>
-      </w:r>
-    </w:p>
-    <w:p>
-      <w:pPr>
-        <w:rPr>
-          <w:lang w:val="en-AU"/>
-        </w:rPr>
-      </w:pPr>
-    </w:p>
-    <w:p>
-      <w:pPr>
-        <w:rPr>
-          <w:b/>
-          <w:lang w:val="en-AU"/>
-        </w:rPr>
-      </w:pPr>
-      <w:r>
-        <w:rPr>
-          <w:b/>
-          <w:lang w:val="en-AU"/>
-        </w:rPr>
-        <w:t>HTTP</w:t>
-      </w:r>
-    </w:p>
-    <w:p>
-      <w:pPr>
-        <w:rPr>
-          <w:b/>
-          <w:lang w:val="en-AU"/>
-        </w:rPr>
-      </w:pPr>
-    </w:p>
-    <w:p>
-      <w:pPr>
-        <w:rPr>
           <w:b/>
           <w:lang w:val="en-AU"/>
         </w:rPr>
@@ -406,25 +490,9 @@
         <w:t xml:space="preserve">This web application using statefull programming because the site is setup to record and save information that has been inputted. </w:t>
       </w:r>
     </w:p>
-    <w:p>
-      <w:pPr>
-        <w:rPr>
-          <w:b/>
-          <w:lang w:val="en-AU"/>
-        </w:rPr>
-      </w:pPr>
-      <w:r>
-        <w:rPr>
-          <w:b/>
-          <w:lang w:val="en-AU"/>
-        </w:rPr>
-        <w:br/>
-      </w:r>
-      <w:bookmarkEnd w:id="0"/>
-    </w:p>
     <w:sectPr>
-      <w:headerReference w:type="default" r:id="rId6"/>
-      <w:footerReference w:type="default" r:id="rId7"/>
+      <w:headerReference w:type="default" r:id="rId7"/>
+      <w:footerReference w:type="default" r:id="rId8"/>
       <w:pgSz w:w="11900" w:h="16840"/>
       <w:pgMar w:top="1440" w:right="1440" w:bottom="1440" w:left="1440" w:header="708" w:footer="708" w:gutter="0"/>
       <w:cols w:space="708"/>
@@ -534,6 +602,243 @@
     </w:pPr>
   </w:p>
 </w:hdr>
+</file>
+
+<file path=word/numbering.xml><?xml version="1.0" encoding="utf-8"?>
+<w:numbering xmlns:wpc="http://schemas.microsoft.com/office/word/2010/wordprocessingCanvas" xmlns:mo="http://schemas.microsoft.com/office/mac/office/2008/main" xmlns:mc="http://schemas.openxmlformats.org/markup-compatibility/2006" xmlns:mv="urn:schemas-microsoft-com:mac:vml" xmlns:o="urn:schemas-microsoft-com:office:office" xmlns:r="http://schemas.openxmlformats.org/officeDocument/2006/relationships" xmlns:m="http://schemas.openxmlformats.org/officeDocument/2006/math" xmlns:v="urn:schemas-microsoft-com:vml" xmlns:wp14="http://schemas.microsoft.com/office/word/2010/wordprocessingDrawing" xmlns:wp="http://schemas.openxmlformats.org/drawingml/2006/wordprocessingDrawing" xmlns:w10="urn:schemas-microsoft-com:office:word" xmlns:w="http://schemas.openxmlformats.org/wordprocessingml/2006/main" xmlns:w14="http://schemas.microsoft.com/office/word/2010/wordml" xmlns:w15="http://schemas.microsoft.com/office/word/2012/wordml" xmlns:wpg="http://schemas.microsoft.com/office/word/2010/wordprocessingGroup" xmlns:wpi="http://schemas.microsoft.com/office/word/2010/wordprocessingInk" xmlns:wne="http://schemas.microsoft.com/office/word/2006/wordml" xmlns:wps="http://schemas.microsoft.com/office/word/2010/wordprocessingShape" mc:Ignorable="w14 w15 wp14">
+  <w:abstractNum w:abstractNumId="0">
+    <w:nsid w:val="28CA7F53"/>
+    <w:multiLevelType w:val="multilevel"/>
+    <w:tmpl w:val="DD685844"/>
+    <w:lvl w:ilvl="0">
+      <w:start w:val="1"/>
+      <w:numFmt w:val="bullet"/>
+      <w:lvlText w:val="●"/>
+      <w:lvlJc w:val="left"/>
+      <w:pPr>
+        <w:ind w:left="720" w:firstLine="360"/>
+      </w:pPr>
+      <w:rPr>
+        <w:u w:val="none"/>
+      </w:rPr>
+    </w:lvl>
+    <w:lvl w:ilvl="1">
+      <w:start w:val="1"/>
+      <w:numFmt w:val="bullet"/>
+      <w:lvlText w:val="○"/>
+      <w:lvlJc w:val="left"/>
+      <w:pPr>
+        <w:ind w:left="1440" w:firstLine="1080"/>
+      </w:pPr>
+      <w:rPr>
+        <w:u w:val="none"/>
+      </w:rPr>
+    </w:lvl>
+    <w:lvl w:ilvl="2">
+      <w:start w:val="1"/>
+      <w:numFmt w:val="bullet"/>
+      <w:lvlText w:val="■"/>
+      <w:lvlJc w:val="left"/>
+      <w:pPr>
+        <w:ind w:left="2160" w:firstLine="1800"/>
+      </w:pPr>
+      <w:rPr>
+        <w:u w:val="none"/>
+      </w:rPr>
+    </w:lvl>
+    <w:lvl w:ilvl="3">
+      <w:start w:val="1"/>
+      <w:numFmt w:val="bullet"/>
+      <w:lvlText w:val="●"/>
+      <w:lvlJc w:val="left"/>
+      <w:pPr>
+        <w:ind w:left="2880" w:firstLine="2520"/>
+      </w:pPr>
+      <w:rPr>
+        <w:u w:val="none"/>
+      </w:rPr>
+    </w:lvl>
+    <w:lvl w:ilvl="4">
+      <w:start w:val="1"/>
+      <w:numFmt w:val="bullet"/>
+      <w:lvlText w:val="○"/>
+      <w:lvlJc w:val="left"/>
+      <w:pPr>
+        <w:ind w:left="3600" w:firstLine="3240"/>
+      </w:pPr>
+      <w:rPr>
+        <w:u w:val="none"/>
+      </w:rPr>
+    </w:lvl>
+    <w:lvl w:ilvl="5">
+      <w:start w:val="1"/>
+      <w:numFmt w:val="bullet"/>
+      <w:lvlText w:val="■"/>
+      <w:lvlJc w:val="left"/>
+      <w:pPr>
+        <w:ind w:left="4320" w:firstLine="3960"/>
+      </w:pPr>
+      <w:rPr>
+        <w:u w:val="none"/>
+      </w:rPr>
+    </w:lvl>
+    <w:lvl w:ilvl="6">
+      <w:start w:val="1"/>
+      <w:numFmt w:val="bullet"/>
+      <w:lvlText w:val="●"/>
+      <w:lvlJc w:val="left"/>
+      <w:pPr>
+        <w:ind w:left="5040" w:firstLine="4680"/>
+      </w:pPr>
+      <w:rPr>
+        <w:u w:val="none"/>
+      </w:rPr>
+    </w:lvl>
+    <w:lvl w:ilvl="7">
+      <w:start w:val="1"/>
+      <w:numFmt w:val="bullet"/>
+      <w:lvlText w:val="○"/>
+      <w:lvlJc w:val="left"/>
+      <w:pPr>
+        <w:ind w:left="5760" w:firstLine="5400"/>
+      </w:pPr>
+      <w:rPr>
+        <w:u w:val="none"/>
+      </w:rPr>
+    </w:lvl>
+    <w:lvl w:ilvl="8">
+      <w:start w:val="1"/>
+      <w:numFmt w:val="bullet"/>
+      <w:lvlText w:val="■"/>
+      <w:lvlJc w:val="left"/>
+      <w:pPr>
+        <w:ind w:left="6480" w:firstLine="6120"/>
+      </w:pPr>
+      <w:rPr>
+        <w:u w:val="none"/>
+      </w:rPr>
+    </w:lvl>
+  </w:abstractNum>
+  <w:abstractNum w:abstractNumId="1">
+    <w:nsid w:val="3B6432F2"/>
+    <w:multiLevelType w:val="multilevel"/>
+    <w:tmpl w:val="51C0C2BA"/>
+    <w:lvl w:ilvl="0">
+      <w:start w:val="1"/>
+      <w:numFmt w:val="bullet"/>
+      <w:lvlText w:val="●"/>
+      <w:lvlJc w:val="left"/>
+      <w:pPr>
+        <w:ind w:left="720" w:firstLine="360"/>
+      </w:pPr>
+      <w:rPr>
+        <w:u w:val="none"/>
+      </w:rPr>
+    </w:lvl>
+    <w:lvl w:ilvl="1">
+      <w:start w:val="1"/>
+      <w:numFmt w:val="bullet"/>
+      <w:lvlText w:val="○"/>
+      <w:lvlJc w:val="left"/>
+      <w:pPr>
+        <w:ind w:left="1440" w:firstLine="1080"/>
+      </w:pPr>
+      <w:rPr>
+        <w:u w:val="none"/>
+      </w:rPr>
+    </w:lvl>
+    <w:lvl w:ilvl="2">
+      <w:start w:val="1"/>
+      <w:numFmt w:val="bullet"/>
+      <w:lvlText w:val="■"/>
+      <w:lvlJc w:val="left"/>
+      <w:pPr>
+        <w:ind w:left="2160" w:firstLine="1800"/>
+      </w:pPr>
+      <w:rPr>
+        <w:u w:val="none"/>
+      </w:rPr>
+    </w:lvl>
+    <w:lvl w:ilvl="3">
+      <w:start w:val="1"/>
+      <w:numFmt w:val="bullet"/>
+      <w:lvlText w:val="●"/>
+      <w:lvlJc w:val="left"/>
+      <w:pPr>
+        <w:ind w:left="2880" w:firstLine="2520"/>
+      </w:pPr>
+      <w:rPr>
+        <w:u w:val="none"/>
+      </w:rPr>
+    </w:lvl>
+    <w:lvl w:ilvl="4">
+      <w:start w:val="1"/>
+      <w:numFmt w:val="bullet"/>
+      <w:lvlText w:val="○"/>
+      <w:lvlJc w:val="left"/>
+      <w:pPr>
+        <w:ind w:left="3600" w:firstLine="3240"/>
+      </w:pPr>
+      <w:rPr>
+        <w:u w:val="none"/>
+      </w:rPr>
+    </w:lvl>
+    <w:lvl w:ilvl="5">
+      <w:start w:val="1"/>
+      <w:numFmt w:val="bullet"/>
+      <w:lvlText w:val="■"/>
+      <w:lvlJc w:val="left"/>
+      <w:pPr>
+        <w:ind w:left="4320" w:firstLine="3960"/>
+      </w:pPr>
+      <w:rPr>
+        <w:u w:val="none"/>
+      </w:rPr>
+    </w:lvl>
+    <w:lvl w:ilvl="6">
+      <w:start w:val="1"/>
+      <w:numFmt w:val="bullet"/>
+      <w:lvlText w:val="●"/>
+      <w:lvlJc w:val="left"/>
+      <w:pPr>
+        <w:ind w:left="5040" w:firstLine="4680"/>
+      </w:pPr>
+      <w:rPr>
+        <w:u w:val="none"/>
+      </w:rPr>
+    </w:lvl>
+    <w:lvl w:ilvl="7">
+      <w:start w:val="1"/>
+      <w:numFmt w:val="bullet"/>
+      <w:lvlText w:val="○"/>
+      <w:lvlJc w:val="left"/>
+      <w:pPr>
+        <w:ind w:left="5760" w:firstLine="5400"/>
+      </w:pPr>
+      <w:rPr>
+        <w:u w:val="none"/>
+      </w:rPr>
+    </w:lvl>
+    <w:lvl w:ilvl="8">
+      <w:start w:val="1"/>
+      <w:numFmt w:val="bullet"/>
+      <w:lvlText w:val="■"/>
+      <w:lvlJc w:val="left"/>
+      <w:pPr>
+        <w:ind w:left="6480" w:firstLine="6120"/>
+      </w:pPr>
+      <w:rPr>
+        <w:u w:val="none"/>
+      </w:rPr>
+    </w:lvl>
+  </w:abstractNum>
+  <w:num w:numId="1">
+    <w:abstractNumId w:val="0"/>
+  </w:num>
+  <w:num w:numId="2">
+    <w:abstractNumId w:val="1"/>
+  </w:num>
+</w:numbering>
 </file>
 
 <file path=word/styles.xml><?xml version="1.0" encoding="utf-8"?>
@@ -706,15 +1011,6 @@
     <w:lsdException w:name="Balloon Text" w:semiHidden="1" w:unhideWhenUsed="1"/>
     <w:lsdException w:name="Table Grid" w:uiPriority="39"/>
     <w:lsdException w:name="Table Theme" w:semiHidden="1" w:unhideWhenUsed="1"/>
-    <w:lsdException w:name="Note Level 1" w:semiHidden="1" w:unhideWhenUsed="1"/>
-    <w:lsdException w:name="Note Level 2" w:semiHidden="1" w:unhideWhenUsed="1"/>
-    <w:lsdException w:name="Note Level 3" w:semiHidden="1" w:unhideWhenUsed="1"/>
-    <w:lsdException w:name="Note Level 4" w:semiHidden="1" w:unhideWhenUsed="1"/>
-    <w:lsdException w:name="Note Level 5" w:semiHidden="1" w:unhideWhenUsed="1"/>
-    <w:lsdException w:name="Note Level 6" w:semiHidden="1" w:unhideWhenUsed="1"/>
-    <w:lsdException w:name="Note Level 7" w:semiHidden="1" w:unhideWhenUsed="1"/>
-    <w:lsdException w:name="Note Level 8" w:semiHidden="1" w:unhideWhenUsed="1"/>
-    <w:lsdException w:name="Note Level 9" w:semiHidden="1" w:unhideWhenUsed="1"/>
     <w:lsdException w:name="Placeholder Text" w:semiHidden="1"/>
     <w:lsdException w:name="No Spacing" w:uiPriority="1" w:qFormat="1"/>
     <w:lsdException w:name="Light Shading" w:uiPriority="60"/>
@@ -1004,6 +1300,33 @@
     <w:uiPriority w:val="99"/>
     <w:rsid w:val="001524D9"/>
   </w:style>
+  <w:style w:type="paragraph" w:styleId="BalloonText">
+    <w:name w:val="Balloon Text"/>
+    <w:basedOn w:val="Normal"/>
+    <w:link w:val="BalloonTextChar"/>
+    <w:uiPriority w:val="99"/>
+    <w:semiHidden/>
+    <w:unhideWhenUsed/>
+    <w:rsid w:val="00E02271"/>
+    <w:rPr>
+      <w:rFonts w:ascii="Segoe UI" w:hAnsi="Segoe UI" w:cs="Segoe UI"/>
+      <w:sz w:val="18"/>
+      <w:szCs w:val="18"/>
+    </w:rPr>
+  </w:style>
+  <w:style w:type="character" w:customStyle="1" w:styleId="BalloonTextChar">
+    <w:name w:val="Balloon Text Char"/>
+    <w:basedOn w:val="DefaultParagraphFont"/>
+    <w:link w:val="BalloonText"/>
+    <w:uiPriority w:val="99"/>
+    <w:semiHidden/>
+    <w:rsid w:val="00E02271"/>
+    <w:rPr>
+      <w:rFonts w:ascii="Segoe UI" w:hAnsi="Segoe UI" w:cs="Segoe UI"/>
+      <w:sz w:val="18"/>
+      <w:szCs w:val="18"/>
+    </w:rPr>
+  </w:style>
 </w:styles>
 </file>
 

</xml_diff>